<commit_message>
Updated to work with testing questions
</commit_message>
<xml_diff>
--- a/demo.docx
+++ b/demo.docx
@@ -28,7 +28,7 @@
         <w:pStyle w:val="List"/>
       </w:pPr>
       <w:r>
-        <w:t>A. wait this is an answer</w:t>
+        <w:t>A. Bell</w:t>
       </w:r>
     </w:p>
     <w:p>
@@ -52,7 +52,7 @@
         <w:pStyle w:val="List"/>
       </w:pPr>
       <w:r>
-        <w:t>D. Bell</w:t>
+        <w:t>D. wait this is an answer</w:t>
       </w:r>
     </w:p>
     <w:p>
@@ -68,7 +68,7 @@
         <w:pStyle w:val="List"/>
       </w:pPr>
       <w:r>
-        <w:t>A. Windows XP</w:t>
+        <w:t>A. Windows 11</w:t>
       </w:r>
     </w:p>
     <w:p>
@@ -84,7 +84,7 @@
         <w:pStyle w:val="List"/>
       </w:pPr>
       <w:r>
-        <w:t>C. Windows 11</w:t>
+        <w:t>C. Windows XP</w:t>
       </w:r>
     </w:p>
     <w:p>
@@ -93,6 +93,46 @@
       </w:pPr>
       <w:r>
         <w:t>D. Windows Vista</w:t>
+      </w:r>
+    </w:p>
+    <w:p>
+      <w:pPr>
+        <w:pStyle w:val="Heading1"/>
+      </w:pPr>
+      <w:r>
+        <w:t>3. What type of bird is bells?</w:t>
+      </w:r>
+    </w:p>
+    <w:p>
+      <w:pPr>
+        <w:pStyle w:val="List"/>
+      </w:pPr>
+      <w:r>
+        <w:t>A. Parakeet</w:t>
+      </w:r>
+    </w:p>
+    <w:p>
+      <w:pPr>
+        <w:pStyle w:val="List"/>
+      </w:pPr>
+      <w:r>
+        <w:t>B. Some yellow bird</w:t>
+      </w:r>
+    </w:p>
+    <w:p>
+      <w:pPr>
+        <w:pStyle w:val="List"/>
+      </w:pPr>
+      <w:r>
+        <w:t>C. Canary</w:t>
+      </w:r>
+    </w:p>
+    <w:p>
+      <w:pPr>
+        <w:pStyle w:val="List"/>
+      </w:pPr>
+      <w:r>
+        <w:t>D. bird</w:t>
       </w:r>
     </w:p>
     <w:sectPr>

</xml_diff>